<commit_message>
Elément manquant dans le doc
Propriété "description" non mentionnée dans la partie "Écrire un test".
</commit_message>
<xml_diff>
--- a/tanaguru-webextension.docx
+++ b/tanaguru-webextension.docx
@@ -7,21 +7,8 @@
         <w:pStyle w:val="Titre1"/>
       </w:pPr>
       <w:bookmarkStart w:id="0" w:name="_Toc507426170"/>
-      <w:proofErr w:type="spellStart"/>
-      <w:r>
-        <w:t>Tanaguru</w:t>
-      </w:r>
-      <w:proofErr w:type="spellEnd"/>
-      <w:r>
-        <w:t xml:space="preserve"> (</w:t>
-      </w:r>
-      <w:proofErr w:type="spellStart"/>
-      <w:r>
-        <w:t>Webextension</w:t>
-      </w:r>
-      <w:proofErr w:type="spellEnd"/>
-      <w:r>
-        <w:t>)</w:t>
+      <w:r>
+        <w:t>Tanaguru (Webextension)</w:t>
       </w:r>
       <w:bookmarkEnd w:id="0"/>
     </w:p>
@@ -422,23 +409,7 @@
         </w:numPr>
       </w:pPr>
       <w:r>
-        <w:t xml:space="preserve">Projet : </w:t>
-      </w:r>
-      <w:proofErr w:type="spellStart"/>
-      <w:r>
-        <w:t>Tanaguru</w:t>
-      </w:r>
-      <w:proofErr w:type="spellEnd"/>
-      <w:r>
-        <w:t xml:space="preserve"> </w:t>
-      </w:r>
-      <w:proofErr w:type="spellStart"/>
-      <w:r>
-        <w:t>Webextension</w:t>
-      </w:r>
-      <w:proofErr w:type="spellEnd"/>
-      <w:r>
-        <w:t>.</w:t>
+        <w:t>Projet : Tanaguru Webextension.</w:t>
       </w:r>
     </w:p>
     <w:p>
@@ -460,14 +431,9 @@
       </w:pPr>
       <w:bookmarkStart w:id="2" w:name="_Toc507426172"/>
       <w:r>
-        <w:t xml:space="preserve">Installer la </w:t>
-      </w:r>
-      <w:proofErr w:type="spellStart"/>
-      <w:r>
-        <w:t>webextension</w:t>
+        <w:t>Installer la webextension</w:t>
       </w:r>
       <w:bookmarkEnd w:id="2"/>
-      <w:proofErr w:type="spellEnd"/>
     </w:p>
     <w:p/>
     <w:p>
@@ -478,15 +444,7 @@
         <w:t>la</w:t>
       </w:r>
       <w:r>
-        <w:t xml:space="preserve"> </w:t>
-      </w:r>
-      <w:proofErr w:type="spellStart"/>
-      <w:r>
-        <w:t>webextension</w:t>
-      </w:r>
-      <w:proofErr w:type="spellEnd"/>
-      <w:r>
-        <w:t xml:space="preserve">, </w:t>
+        <w:t xml:space="preserve"> webextension, </w:t>
       </w:r>
       <w:r>
         <w:rPr>
@@ -497,16 +455,12 @@
       <w:r>
         <w:t xml:space="preserve"> de Firefox 57 ou supérieur, saisissez « </w:t>
       </w:r>
-      <w:proofErr w:type="spellStart"/>
-      <w:proofErr w:type="gramStart"/>
       <w:r>
         <w:rPr>
           <w:b/>
         </w:rPr>
         <w:t>about:debugging</w:t>
       </w:r>
-      <w:proofErr w:type="spellEnd"/>
-      <w:proofErr w:type="gramEnd"/>
       <w:r>
         <w:t> ». La page « Modules » s’affiche :</w:t>
       </w:r>
@@ -579,26 +533,14 @@
       <w:r>
         <w:t>. Une boîte de dialogue de fichier s’affiche alors. Depuis cette boîte, sélectionnez sur votre disque local, le fichier « </w:t>
       </w:r>
-      <w:proofErr w:type="spellStart"/>
-      <w:proofErr w:type="gramStart"/>
       <w:r>
         <w:rPr>
           <w:b/>
         </w:rPr>
         <w:t>manifest.json</w:t>
       </w:r>
-      <w:proofErr w:type="spellEnd"/>
-      <w:proofErr w:type="gramEnd"/>
-      <w:r>
-        <w:t xml:space="preserve"> ». Cette sélection termine l’installation de la </w:t>
-      </w:r>
-      <w:proofErr w:type="spellStart"/>
-      <w:r>
-        <w:t>webextension</w:t>
-      </w:r>
-      <w:proofErr w:type="spellEnd"/>
-      <w:r>
-        <w:t>.</w:t>
+      <w:r>
+        <w:t> ». Cette sélection termine l’installation de la webextension.</w:t>
       </w:r>
     </w:p>
     <w:p>
@@ -656,15 +598,7 @@
     <w:p/>
     <w:p>
       <w:r>
-        <w:t xml:space="preserve">Note : la </w:t>
-      </w:r>
-      <w:proofErr w:type="spellStart"/>
-      <w:r>
-        <w:t>webextension</w:t>
-      </w:r>
-      <w:proofErr w:type="spellEnd"/>
-      <w:r>
-        <w:t xml:space="preserve"> est installée temporairement. C’est-à-dire qu’elle sera désinstallée à la fermeture de Firefox.</w:t>
+        <w:t>Note : la webextension est installée temporairement. C’est-à-dire qu’elle sera désinstallée à la fermeture de Firefox.</w:t>
       </w:r>
     </w:p>
     <w:p/>
@@ -674,14 +608,9 @@
       </w:pPr>
       <w:bookmarkStart w:id="3" w:name="_Toc507426173"/>
       <w:r>
-        <w:t xml:space="preserve">Utiliser la </w:t>
-      </w:r>
-      <w:proofErr w:type="spellStart"/>
-      <w:r>
-        <w:t>webextension</w:t>
+        <w:t>Utiliser la webextension</w:t>
       </w:r>
       <w:bookmarkEnd w:id="3"/>
-      <w:proofErr w:type="spellEnd"/>
     </w:p>
     <w:p/>
     <w:p>
@@ -689,15 +618,7 @@
         <w:t xml:space="preserve">Une fois, l’installation réalisée, un </w:t>
       </w:r>
       <w:r>
-        <w:t>bouton « </w:t>
-      </w:r>
-      <w:proofErr w:type="spellStart"/>
-      <w:r>
-        <w:t>Tanaguru</w:t>
-      </w:r>
-      <w:proofErr w:type="spellEnd"/>
-      <w:r>
-        <w:t xml:space="preserve"> » apparait dans la barre d’outils </w:t>
+        <w:t xml:space="preserve">bouton « Tanaguru » apparait dans la barre d’outils </w:t>
       </w:r>
       <w:r>
         <w:t xml:space="preserve">de Firefox. Ce bouton permet à l’utilisateur </w:t>
@@ -709,34 +630,10 @@
         <w:t xml:space="preserve"> fenêtre</w:t>
       </w:r>
       <w:r>
-        <w:t xml:space="preserve"> </w:t>
-      </w:r>
-      <w:proofErr w:type="spellStart"/>
-      <w:r>
-        <w:t>popup</w:t>
-      </w:r>
-      <w:proofErr w:type="spellEnd"/>
-      <w:r>
-        <w:t xml:space="preserve"> </w:t>
-      </w:r>
-      <w:r>
-        <w:t xml:space="preserve">de connaître la version de la </w:t>
-      </w:r>
-      <w:proofErr w:type="spellStart"/>
-      <w:r>
-        <w:t>webextension</w:t>
-      </w:r>
-      <w:proofErr w:type="spellEnd"/>
-      <w:r>
-        <w:t xml:space="preserve">, la procédure pour démarrer les tests et d’aller consulter le site de </w:t>
-      </w:r>
-      <w:proofErr w:type="spellStart"/>
-      <w:r>
-        <w:t>Tanaguru</w:t>
-      </w:r>
-      <w:proofErr w:type="spellEnd"/>
-      <w:r>
-        <w:t xml:space="preserve"> pour plus d’informations.</w:t>
+        <w:t xml:space="preserve"> popup </w:t>
+      </w:r>
+      <w:r>
+        <w:t>de connaître la version de la webextension, la procédure pour démarrer les tests et d’aller consulter le site de Tanaguru pour plus d’informations.</w:t>
       </w:r>
     </w:p>
     <w:p/>
@@ -819,14 +716,12 @@
       <w:r>
         <w:t> » puis activez l’onglet « </w:t>
       </w:r>
-      <w:proofErr w:type="spellStart"/>
       <w:r>
         <w:rPr>
           <w:b/>
         </w:rPr>
         <w:t>Tanaguru</w:t>
       </w:r>
-      <w:proofErr w:type="spellEnd"/>
       <w:r>
         <w:t> ».</w:t>
       </w:r>
@@ -1094,15 +989,7 @@
         <w:t> » </w:t>
       </w:r>
       <w:r>
-        <w:t xml:space="preserve">permet de consulter et récupérer les représentations </w:t>
-      </w:r>
-      <w:proofErr w:type="spellStart"/>
-      <w:r>
-        <w:t>XPath</w:t>
-      </w:r>
-      <w:proofErr w:type="spellEnd"/>
-      <w:r>
-        <w:t xml:space="preserve"> et CSS de l’élément</w:t>
+        <w:t>permet de consulter et récupérer les représentations XPath et CSS de l’élément</w:t>
       </w:r>
       <w:r>
         <w:t>.</w:t>
@@ -1125,35 +1012,13 @@
     <w:p/>
     <w:p>
       <w:r>
-        <w:t xml:space="preserve">L’écriture d’un test s’effectue depuis le fichier </w:t>
-      </w:r>
-      <w:proofErr w:type="spellStart"/>
-      <w:r>
-        <w:t>Javascript</w:t>
-      </w:r>
-      <w:proofErr w:type="spellEnd"/>
-      <w:r>
-        <w:t xml:space="preserve"> « </w:t>
-      </w:r>
-      <w:r>
-        <w:rPr>
-          <w:b/>
-        </w:rPr>
-        <w:t>/</w:t>
-      </w:r>
-      <w:proofErr w:type="spellStart"/>
-      <w:r>
-        <w:rPr>
-          <w:b/>
-        </w:rPr>
-        <w:t>common</w:t>
-      </w:r>
-      <w:proofErr w:type="spellEnd"/>
-      <w:r>
-        <w:rPr>
-          <w:b/>
-        </w:rPr>
-        <w:t>/scripts/analyze.js</w:t>
+        <w:t>L’écriture d’un test s’effectue depuis le fichier Javascript « </w:t>
+      </w:r>
+      <w:r>
+        <w:rPr>
+          <w:b/>
+        </w:rPr>
+        <w:t>/common/scripts/analyze.js</w:t>
       </w:r>
       <w:r>
         <w:t> ».</w:t>
@@ -1170,21 +1035,7 @@
         <w:rPr>
           <w:b/>
         </w:rPr>
-        <w:t xml:space="preserve">Intégrer entre la ligne de création de la variable </w:t>
-      </w:r>
-      <w:proofErr w:type="spellStart"/>
-      <w:r>
-        <w:rPr>
-          <w:b/>
-        </w:rPr>
-        <w:t>json</w:t>
-      </w:r>
-      <w:proofErr w:type="spellEnd"/>
-      <w:r>
-        <w:rPr>
-          <w:b/>
-        </w:rPr>
-        <w:t> :</w:t>
+        <w:t>Intégrer entre la ligne de création de la variable json :</w:t>
       </w:r>
     </w:p>
     <w:p>
@@ -1196,60 +1047,24 @@
           <w:i w:val="0"/>
         </w:rPr>
       </w:pPr>
-      <w:proofErr w:type="gramStart"/>
       <w:r>
         <w:rPr>
           <w:i w:val="0"/>
         </w:rPr>
-        <w:t>var</w:t>
-      </w:r>
-      <w:proofErr w:type="gramEnd"/>
-      <w:r>
-        <w:rPr>
-          <w:i w:val="0"/>
-        </w:rPr>
-        <w:t xml:space="preserve"> </w:t>
-      </w:r>
-      <w:proofErr w:type="spellStart"/>
-      <w:r>
-        <w:rPr>
-          <w:i w:val="0"/>
-        </w:rPr>
-        <w:t>json</w:t>
-      </w:r>
-      <w:proofErr w:type="spellEnd"/>
-      <w:r>
-        <w:rPr>
-          <w:i w:val="0"/>
-        </w:rPr>
-        <w:t xml:space="preserve"> = {};</w:t>
-      </w:r>
-    </w:p>
-    <w:p>
-      <w:pPr>
-        <w:rPr>
-          <w:b/>
-        </w:rPr>
-      </w:pPr>
-      <w:r>
-        <w:rPr>
-          <w:b/>
-        </w:rPr>
-        <w:t xml:space="preserve">Et la ligne de renvoi de valeur (de la variable </w:t>
-      </w:r>
-      <w:proofErr w:type="spellStart"/>
-      <w:r>
-        <w:rPr>
-          <w:b/>
-        </w:rPr>
-        <w:t>json</w:t>
-      </w:r>
-      <w:proofErr w:type="spellEnd"/>
-      <w:r>
-        <w:rPr>
-          <w:b/>
-        </w:rPr>
-        <w:t>) :</w:t>
+        <w:t>var json = {};</w:t>
+      </w:r>
+    </w:p>
+    <w:p>
+      <w:pPr>
+        <w:rPr>
+          <w:b/>
+        </w:rPr>
+      </w:pPr>
+      <w:r>
+        <w:rPr>
+          <w:b/>
+        </w:rPr>
+        <w:t>Et la ligne de renvoi de valeur (de la variable json) :</w:t>
       </w:r>
     </w:p>
     <w:p>
@@ -1261,43 +1076,25 @@
           <w:i w:val="0"/>
         </w:rPr>
       </w:pPr>
-      <w:proofErr w:type="spellStart"/>
-      <w:proofErr w:type="gramStart"/>
       <w:r>
         <w:rPr>
           <w:i w:val="0"/>
         </w:rPr>
-        <w:t>json</w:t>
-      </w:r>
-      <w:proofErr w:type="spellEnd"/>
-      <w:r>
-        <w:rPr>
-          <w:i w:val="0"/>
-        </w:rPr>
-        <w:t>;</w:t>
-      </w:r>
-      <w:proofErr w:type="gramEnd"/>
-    </w:p>
-    <w:p>
-      <w:pPr>
-        <w:rPr>
-          <w:b/>
-        </w:rPr>
-      </w:pPr>
-      <w:r>
-        <w:rPr>
-          <w:b/>
-        </w:rPr>
-        <w:t xml:space="preserve">Le test que vous souhaitez réaliser et ajouter aux résultats de la </w:t>
-      </w:r>
-      <w:proofErr w:type="spellStart"/>
-      <w:r>
-        <w:rPr>
-          <w:b/>
-        </w:rPr>
-        <w:t>webextension</w:t>
-      </w:r>
-      <w:proofErr w:type="spellEnd"/>
+        <w:t>json;</w:t>
+      </w:r>
+    </w:p>
+    <w:p>
+      <w:pPr>
+        <w:rPr>
+          <w:b/>
+        </w:rPr>
+      </w:pPr>
+      <w:r>
+        <w:rPr>
+          <w:b/>
+        </w:rPr>
+        <w:t>Le test que vous souhaitez réaliser et ajouter aux résultats de la webextension</w:t>
+      </w:r>
       <w:r>
         <w:rPr>
           <w:b/>
@@ -1308,27 +1105,14 @@
     <w:p/>
     <w:p>
       <w:r>
-        <w:t xml:space="preserve">Par exemple, si vous souhaitez lister tous les liens possédant un attribut </w:t>
-      </w:r>
-      <w:proofErr w:type="spellStart"/>
-      <w:r>
-        <w:t>target</w:t>
-      </w:r>
-      <w:proofErr w:type="spellEnd"/>
-      <w:r>
-        <w:t>=</w:t>
+        <w:t>Par exemple, si vous souhaitez lister tous les liens possédant un attribut target=</w:t>
       </w:r>
       <w:r>
         <w:t>“</w:t>
       </w:r>
       <w:r>
-        <w:t>_</w:t>
-      </w:r>
-      <w:proofErr w:type="spellStart"/>
-      <w:r>
-        <w:t>blank</w:t>
-      </w:r>
-      <w:proofErr w:type="spellEnd"/>
+        <w:t>_blank</w:t>
+      </w:r>
       <w:r>
         <w:t>“</w:t>
       </w:r>
@@ -1346,71 +1130,12 @@
           <w:lang w:val="en-US"/>
         </w:rPr>
       </w:pPr>
-      <w:proofErr w:type="spellStart"/>
       <w:r>
         <w:rPr>
           <w:i w:val="0"/>
           <w:lang w:val="en-US"/>
         </w:rPr>
-        <w:t>var</w:t>
-      </w:r>
-      <w:proofErr w:type="spellEnd"/>
-      <w:r>
-        <w:rPr>
-          <w:i w:val="0"/>
-          <w:lang w:val="en-US"/>
-        </w:rPr>
-        <w:t xml:space="preserve"> </w:t>
-      </w:r>
-      <w:proofErr w:type="spellStart"/>
-      <w:r>
-        <w:rPr>
-          <w:i w:val="0"/>
-          <w:lang w:val="en-US"/>
-        </w:rPr>
-        <w:t>linksWithTargetBlank</w:t>
-      </w:r>
-      <w:proofErr w:type="spellEnd"/>
-      <w:r>
-        <w:rPr>
-          <w:i w:val="0"/>
-          <w:lang w:val="en-US"/>
-        </w:rPr>
-        <w:t xml:space="preserve"> = </w:t>
-      </w:r>
-      <w:proofErr w:type="spellStart"/>
-      <w:proofErr w:type="gramStart"/>
-      <w:r>
-        <w:rPr>
-          <w:i w:val="0"/>
-          <w:lang w:val="en-US"/>
-        </w:rPr>
-        <w:t>document.querySelectorAll</w:t>
-      </w:r>
-      <w:proofErr w:type="spellEnd"/>
-      <w:proofErr w:type="gramEnd"/>
-      <w:r>
-        <w:rPr>
-          <w:i w:val="0"/>
-          <w:lang w:val="en-US"/>
-        </w:rPr>
-        <w:t>(‘a[</w:t>
-      </w:r>
-      <w:proofErr w:type="spellStart"/>
-      <w:r>
-        <w:rPr>
-          <w:i w:val="0"/>
-          <w:lang w:val="en-US"/>
-        </w:rPr>
-        <w:t>href</w:t>
-      </w:r>
-      <w:proofErr w:type="spellEnd"/>
-      <w:r>
-        <w:rPr>
-          <w:i w:val="0"/>
-          <w:lang w:val="en-US"/>
-        </w:rPr>
-        <w:t>][target=</w:t>
+        <w:t>var linksWithTargetBlank = document.querySelectorAll(‘a[href][target=</w:t>
       </w:r>
       <w:r>
         <w:rPr>
@@ -1474,7 +1199,6 @@
           <w:lang w:val="en-US"/>
         </w:rPr>
       </w:pPr>
-      <w:proofErr w:type="spellStart"/>
       <w:r>
         <w:rPr>
           <w:i w:val="0"/>
@@ -1487,31 +1211,7 @@
           <w:i w:val="0"/>
           <w:lang w:val="en-US"/>
         </w:rPr>
-        <w:t>ar</w:t>
-      </w:r>
-      <w:proofErr w:type="spellEnd"/>
-      <w:r>
-        <w:rPr>
-          <w:i w:val="0"/>
-          <w:lang w:val="en-US"/>
-        </w:rPr>
-        <w:t xml:space="preserve"> </w:t>
-      </w:r>
-      <w:proofErr w:type="spellStart"/>
-      <w:r>
-        <w:rPr>
-          <w:i w:val="0"/>
-          <w:lang w:val="en-US"/>
-        </w:rPr>
-        <w:t>linksWithTargetBlankSet</w:t>
-      </w:r>
-      <w:proofErr w:type="spellEnd"/>
-      <w:r>
-        <w:rPr>
-          <w:i w:val="0"/>
-          <w:lang w:val="en-US"/>
-        </w:rPr>
-        <w:t xml:space="preserve"> = [];</w:t>
+        <w:t>ar linksWithTargetBlankSet = [];</w:t>
       </w:r>
     </w:p>
     <w:p>
@@ -1529,159 +1229,49 @@
           <w:i w:val="0"/>
           <w:lang w:val="en-US"/>
         </w:rPr>
-        <w:t>for (</w:t>
-      </w:r>
-      <w:proofErr w:type="spellStart"/>
+        <w:t>for (var i = 0; i &lt; linksWithTargetBlank.length; i++) {</w:t>
+      </w:r>
       <w:r>
         <w:rPr>
           <w:i w:val="0"/>
           <w:lang w:val="en-US"/>
         </w:rPr>
-        <w:t>var</w:t>
-      </w:r>
-      <w:proofErr w:type="spellEnd"/>
+        <w:t xml:space="preserve"> </w:t>
+      </w:r>
       <w:r>
         <w:rPr>
           <w:i w:val="0"/>
           <w:lang w:val="en-US"/>
         </w:rPr>
-        <w:t xml:space="preserve"> </w:t>
-      </w:r>
-      <w:proofErr w:type="spellStart"/>
+        <w:t>link</w:t>
+      </w:r>
       <w:r>
         <w:rPr>
           <w:i w:val="0"/>
           <w:lang w:val="en-US"/>
         </w:rPr>
-        <w:t>i</w:t>
-      </w:r>
-      <w:proofErr w:type="spellEnd"/>
+        <w:t>sWithTargetBlankSet.push(m</w:t>
+      </w:r>
       <w:r>
         <w:rPr>
           <w:i w:val="0"/>
           <w:lang w:val="en-US"/>
         </w:rPr>
-        <w:t xml:space="preserve"> = 0; </w:t>
-      </w:r>
-      <w:proofErr w:type="spellStart"/>
+        <w:t>anage</w:t>
+      </w:r>
       <w:r>
         <w:rPr>
           <w:i w:val="0"/>
           <w:lang w:val="en-US"/>
         </w:rPr>
-        <w:t>i</w:t>
-      </w:r>
-      <w:proofErr w:type="spellEnd"/>
+        <w:t>Output</w:t>
+      </w:r>
       <w:r>
         <w:rPr>
           <w:i w:val="0"/>
           <w:lang w:val="en-US"/>
         </w:rPr>
-        <w:t xml:space="preserve"> &lt; </w:t>
-      </w:r>
-      <w:proofErr w:type="spellStart"/>
-      <w:r>
-        <w:rPr>
-          <w:i w:val="0"/>
-          <w:lang w:val="en-US"/>
-        </w:rPr>
-        <w:t>linksWithTargetBlank.length</w:t>
-      </w:r>
-      <w:proofErr w:type="spellEnd"/>
-      <w:r>
-        <w:rPr>
-          <w:i w:val="0"/>
-          <w:lang w:val="en-US"/>
-        </w:rPr>
-        <w:t xml:space="preserve">; </w:t>
-      </w:r>
-      <w:proofErr w:type="spellStart"/>
-      <w:r>
-        <w:rPr>
-          <w:i w:val="0"/>
-          <w:lang w:val="en-US"/>
-        </w:rPr>
-        <w:t>i</w:t>
-      </w:r>
-      <w:proofErr w:type="spellEnd"/>
-      <w:r>
-        <w:rPr>
-          <w:i w:val="0"/>
-          <w:lang w:val="en-US"/>
-        </w:rPr>
-        <w:t xml:space="preserve">++) </w:t>
-      </w:r>
-      <w:proofErr w:type="gramStart"/>
-      <w:r>
-        <w:rPr>
-          <w:i w:val="0"/>
-          <w:lang w:val="en-US"/>
-        </w:rPr>
-        <w:t>{</w:t>
-      </w:r>
-      <w:r>
-        <w:rPr>
-          <w:i w:val="0"/>
-          <w:lang w:val="en-US"/>
-        </w:rPr>
-        <w:t xml:space="preserve"> </w:t>
-      </w:r>
-      <w:r>
-        <w:rPr>
-          <w:i w:val="0"/>
-          <w:lang w:val="en-US"/>
-        </w:rPr>
-        <w:t>link</w:t>
-      </w:r>
-      <w:r>
-        <w:rPr>
-          <w:i w:val="0"/>
-          <w:lang w:val="en-US"/>
-        </w:rPr>
-        <w:t>sWithTargetBlankSet.push</w:t>
-      </w:r>
-      <w:proofErr w:type="gramEnd"/>
-      <w:r>
-        <w:rPr>
-          <w:i w:val="0"/>
-          <w:lang w:val="en-US"/>
-        </w:rPr>
-        <w:t>(m</w:t>
-      </w:r>
-      <w:r>
-        <w:rPr>
-          <w:i w:val="0"/>
-          <w:lang w:val="en-US"/>
-        </w:rPr>
-        <w:t>anage</w:t>
-      </w:r>
-      <w:r>
-        <w:rPr>
-          <w:i w:val="0"/>
-          <w:lang w:val="en-US"/>
-        </w:rPr>
-        <w:t>Output</w:t>
-      </w:r>
-      <w:r>
-        <w:rPr>
-          <w:i w:val="0"/>
-          <w:lang w:val="en-US"/>
-        </w:rPr>
-        <w:t>(</w:t>
-      </w:r>
-      <w:r>
-        <w:rPr>
-          <w:i w:val="0"/>
-          <w:lang w:val="en-US"/>
-        </w:rPr>
-        <w:t>linksWithTargetBlank</w:t>
-      </w:r>
-      <w:r>
-        <w:rPr>
-          <w:i w:val="0"/>
-          <w:lang w:val="en-US"/>
-        </w:rPr>
-        <w:t>[i]))</w:t>
+        <w:t>(linksWithTargetBlank[i]))</w:t>
       </w:r>
       <w:r>
         <w:rPr>
@@ -1712,28 +1302,18 @@
       <w:r>
         <w:t>« </w:t>
       </w:r>
-      <w:proofErr w:type="spellStart"/>
       <w:r>
         <w:rPr>
           <w:b/>
         </w:rPr>
         <w:t>manageOutput</w:t>
       </w:r>
-      <w:proofErr w:type="spellEnd"/>
-      <w:r>
-        <w:t> »</w:t>
-      </w:r>
-      <w:r>
-        <w:t xml:space="preserve"> génère un objet JSON avec les différentes informations nécessaires </w:t>
-      </w:r>
-      <w:r>
-        <w:t xml:space="preserve">pour exploitation par l’interface de la </w:t>
-      </w:r>
-      <w:proofErr w:type="spellStart"/>
-      <w:r>
-        <w:t>webextension</w:t>
-      </w:r>
-      <w:proofErr w:type="spellEnd"/>
+      <w:r>
+        <w:t xml:space="preserve"> » génère un objet JSON avec les différentes informations nécessaires </w:t>
+      </w:r>
+      <w:r>
+        <w:t>pour exploitation par l’interface de la webextension</w:t>
+      </w:r>
       <w:r>
         <w:t>.</w:t>
       </w:r>
@@ -1743,14 +1323,12 @@
       <w:r>
         <w:t xml:space="preserve">Enfin, appelez la fonction </w:t>
       </w:r>
-      <w:proofErr w:type="spellStart"/>
       <w:r>
         <w:rPr>
           <w:b/>
         </w:rPr>
         <w:t>addResultSet</w:t>
       </w:r>
-      <w:proofErr w:type="spellEnd"/>
       <w:r>
         <w:t xml:space="preserve"> </w:t>
       </w:r>
@@ -1820,14 +1398,12 @@
       <w:r>
         <w:t xml:space="preserve"> propriété « </w:t>
       </w:r>
-      <w:proofErr w:type="spellStart"/>
       <w:r>
         <w:rPr>
           <w:b/>
         </w:rPr>
         <w:t>name</w:t>
       </w:r>
-      <w:proofErr w:type="spellEnd"/>
       <w:r>
         <w:t> » correspondant au nom du test réalisé ;</w:t>
       </w:r>
@@ -1858,14 +1434,12 @@
       <w:r>
         <w:t>« </w:t>
       </w:r>
-      <w:proofErr w:type="spellStart"/>
       <w:r>
         <w:rPr>
           <w:b/>
         </w:rPr>
         <w:t>failure</w:t>
       </w:r>
-      <w:proofErr w:type="spellEnd"/>
       <w:r>
         <w:t> » s</w:t>
       </w:r>
@@ -1887,14 +1461,12 @@
       <w:r>
         <w:t>« </w:t>
       </w:r>
-      <w:proofErr w:type="spellStart"/>
       <w:r>
         <w:rPr>
           <w:b/>
         </w:rPr>
         <w:t>humanneeded</w:t>
       </w:r>
-      <w:proofErr w:type="spellEnd"/>
       <w:r>
         <w:t> » s</w:t>
       </w:r>
@@ -1941,6 +1513,29 @@
         </w:numPr>
       </w:pPr>
       <w:r>
+        <w:t>Éventuellement, la propriété « </w:t>
+      </w:r>
+      <w:r>
+        <w:rPr>
+          <w:b/>
+        </w:rPr>
+        <w:t>description</w:t>
+      </w:r>
+      <w:r>
+        <w:t> » correspondant à un texte accompagnant les résultats (consignes, explications, etc.).</w:t>
+      </w:r>
+      <w:bookmarkStart w:id="5" w:name="_GoBack"/>
+      <w:bookmarkEnd w:id="5"/>
+    </w:p>
+    <w:p>
+      <w:pPr>
+        <w:pStyle w:val="Paragraphedeliste"/>
+        <w:numPr>
+          <w:ilvl w:val="1"/>
+          <w:numId w:val="3"/>
+        </w:numPr>
+      </w:pPr>
+      <w:r>
         <w:t>Éventuellement l</w:t>
       </w:r>
       <w:r>
@@ -1968,15 +1563,7 @@
         <w:t xml:space="preserve">l’interface de </w:t>
       </w:r>
       <w:r>
-        <w:t xml:space="preserve">la </w:t>
-      </w:r>
-      <w:proofErr w:type="spellStart"/>
-      <w:r>
-        <w:t>webextension</w:t>
-      </w:r>
-      <w:proofErr w:type="spellEnd"/>
-      <w:r>
-        <w:t>.</w:t>
+        <w:t>la webextension.</w:t>
       </w:r>
     </w:p>
     <w:p>
@@ -1984,15 +1571,7 @@
         <w:t>Pour que les résultats soient chargés et exploités par l’</w:t>
       </w:r>
       <w:r>
-        <w:t xml:space="preserve">interface de la </w:t>
-      </w:r>
-      <w:proofErr w:type="spellStart"/>
-      <w:r>
-        <w:t>webextension</w:t>
-      </w:r>
-      <w:proofErr w:type="spellEnd"/>
-      <w:r>
-        <w:t> :</w:t>
+        <w:t>interface de la webextension :</w:t>
       </w:r>
     </w:p>
     <w:p>
@@ -2004,27 +1583,11 @@
           <w:lang w:val="en-US"/>
         </w:rPr>
       </w:pPr>
-      <w:proofErr w:type="spellStart"/>
-      <w:proofErr w:type="gramStart"/>
-      <w:r>
-        <w:rPr>
-          <w:lang w:val="en-US"/>
-        </w:rPr>
-        <w:t>addResultSet</w:t>
-      </w:r>
-      <w:proofErr w:type="spellEnd"/>
-      <w:r>
-        <w:rPr>
-          <w:lang w:val="en-US"/>
-        </w:rPr>
-        <w:t>(</w:t>
-      </w:r>
-      <w:proofErr w:type="gramEnd"/>
-      <w:r>
-        <w:rPr>
-          <w:lang w:val="en-US"/>
-        </w:rPr>
-        <w:t>‘Liens’, {</w:t>
+      <w:r>
+        <w:rPr>
+          <w:lang w:val="en-US"/>
+        </w:rPr>
+        <w:t>addResultSet(‘Liens’, {</w:t>
       </w:r>
       <w:r>
         <w:rPr>
@@ -2048,55 +1611,13 @@
         <w:rPr>
           <w:lang w:val="en-US"/>
         </w:rPr>
-        <w:t>' + (</w:t>
-      </w:r>
-      <w:proofErr w:type="spellStart"/>
-      <w:r>
-        <w:rPr>
-          <w:lang w:val="en-US"/>
-        </w:rPr>
-        <w:t>linksWithTargetBlankSet.length</w:t>
-      </w:r>
-      <w:proofErr w:type="spellEnd"/>
-      <w:r>
-        <w:rPr>
-          <w:lang w:val="en-US"/>
-        </w:rPr>
-        <w:t xml:space="preserve"> &gt; 1 ? 's</w:t>
-      </w:r>
-      <w:proofErr w:type="gramStart"/>
-      <w:r>
-        <w:rPr>
-          <w:lang w:val="en-US"/>
-        </w:rPr>
-        <w:t>' :</w:t>
-      </w:r>
-      <w:proofErr w:type="gramEnd"/>
-      <w:r>
-        <w:rPr>
-          <w:lang w:val="en-US"/>
-        </w:rPr>
-        <w:t xml:space="preserve"> '') + ' </w:t>
-      </w:r>
-      <w:r>
-        <w:rPr>
-          <w:lang w:val="en-US"/>
-        </w:rPr>
-        <w:t xml:space="preserve">avec </w:t>
-      </w:r>
-      <w:proofErr w:type="spellStart"/>
-      <w:r>
-        <w:rPr>
-          <w:lang w:val="en-US"/>
-        </w:rPr>
-        <w:t>attribut</w:t>
-      </w:r>
-      <w:proofErr w:type="spellEnd"/>
-      <w:r>
-        <w:rPr>
-          <w:lang w:val="en-US"/>
-        </w:rPr>
-        <w:t xml:space="preserve"> target=”_blank”</w:t>
+        <w:t xml:space="preserve">' + (linksWithTargetBlankSet.length &gt; 1 ? 's' : '') + ' </w:t>
+      </w:r>
+      <w:r>
+        <w:rPr>
+          <w:lang w:val="en-US"/>
+        </w:rPr>
+        <w:t>avec attribut target=”_blank”</w:t>
       </w:r>
       <w:r>
         <w:rPr>
@@ -2114,21 +1635,7 @@
         <w:rPr>
           <w:lang w:val="en-US"/>
         </w:rPr>
-        <w:t>type: '</w:t>
-      </w:r>
-      <w:proofErr w:type="spellStart"/>
-      <w:r>
-        <w:rPr>
-          <w:lang w:val="en-US"/>
-        </w:rPr>
-        <w:t>humanneeded</w:t>
-      </w:r>
-      <w:proofErr w:type="spellEnd"/>
-      <w:r>
-        <w:rPr>
-          <w:lang w:val="en-US"/>
-        </w:rPr>
-        <w:t>',</w:t>
+        <w:t>type: 'humanneeded',</w:t>
       </w:r>
       <w:r>
         <w:rPr>
@@ -2140,137 +1647,79 @@
         <w:rPr>
           <w:lang w:val="en-US"/>
         </w:rPr>
-        <w:t xml:space="preserve">data: </w:t>
-      </w:r>
-      <w:proofErr w:type="spellStart"/>
-      <w:r>
-        <w:rPr>
-          <w:lang w:val="en-US"/>
-        </w:rPr>
-        <w:t>linksWithTargetBlankSet</w:t>
-      </w:r>
-      <w:proofErr w:type="spellEnd"/>
-      <w:r>
-        <w:rPr>
-          <w:lang w:val="en-US"/>
-        </w:rPr>
+        <w:t>data: linksWithTargetBlankSet,</w:t>
+      </w:r>
+      <w:r>
+        <w:rPr>
+          <w:lang w:val="en-US"/>
+        </w:rPr>
+        <w:t xml:space="preserve"> </w:t>
+      </w:r>
+      <w:r>
+        <w:rPr>
+          <w:lang w:val="en-US"/>
+        </w:rPr>
+        <w:t>mark: '(</w:t>
+      </w:r>
+      <w:r>
+        <w:rPr>
+          <w:lang w:val="en-US"/>
+        </w:rPr>
+        <w:t>target</w:t>
+      </w:r>
+      <w:r>
+        <w:rPr>
+          <w:lang w:val="en-US"/>
+        </w:rPr>
+        <w:t>=&amp;quot;(?:(?!&amp;quot;).)*&amp;quot;)'</w:t>
+      </w:r>
+      <w:r>
+        <w:rPr>
+          <w:lang w:val="en-US"/>
+        </w:rPr>
+        <w:t xml:space="preserve"> </w:t>
+      </w:r>
+      <w:r>
+        <w:rPr>
+          <w:lang w:val="en-US"/>
+        </w:rPr>
+        <w:t>}</w:t>
+      </w:r>
+      <w:r>
+        <w:rPr>
+          <w:lang w:val="en-US"/>
+        </w:rPr>
+        <w:t>);</w:t>
+      </w:r>
+    </w:p>
+    <w:p>
+      <w:r>
+        <w:t xml:space="preserve">Note : si le premier paramètre </w:t>
+      </w:r>
+      <w:r>
+        <w:t xml:space="preserve">(« Liens ») </w:t>
+      </w:r>
+      <w:r>
+        <w:t xml:space="preserve">a déjà </w:t>
+      </w:r>
+      <w:r>
+        <w:t xml:space="preserve">été </w:t>
+      </w:r>
+      <w:r>
+        <w:t>utili</w:t>
+      </w:r>
+      <w:r>
+        <w:t>sé</w:t>
+      </w:r>
+      <w:r>
         <w:t>,</w:t>
       </w:r>
       <w:r>
-        <w:rPr>
-          <w:lang w:val="en-US"/>
-        </w:rPr>
         <w:t xml:space="preserve"> </w:t>
       </w:r>
       <w:r>
-        <w:rPr>
-          <w:lang w:val="en-US"/>
-        </w:rPr>
-        <w:t>mark: '(</w:t>
-      </w:r>
-      <w:r>
-        <w:rPr>
-          <w:lang w:val="en-US"/>
-        </w:rPr>
-        <w:t>target</w:t>
-      </w:r>
-      <w:r>
-        <w:rPr>
-          <w:lang w:val="en-US"/>
-        </w:rPr>
-        <w:t>=&amp;</w:t>
-      </w:r>
-      <w:proofErr w:type="spellStart"/>
-      <w:r>
-        <w:rPr>
-          <w:lang w:val="en-US"/>
-        </w:rPr>
-        <w:t>quot</w:t>
-      </w:r>
-      <w:proofErr w:type="spellEnd"/>
-      <w:r>
-        <w:rPr>
-          <w:lang w:val="en-US"/>
-        </w:rPr>
-        <w:t>;(?:(?!&amp;</w:t>
-      </w:r>
-      <w:proofErr w:type="spellStart"/>
-      <w:r>
-        <w:rPr>
-          <w:lang w:val="en-US"/>
-        </w:rPr>
-        <w:t>quot</w:t>
-      </w:r>
-      <w:proofErr w:type="spellEnd"/>
-      <w:r>
-        <w:rPr>
-          <w:lang w:val="en-US"/>
-        </w:rPr>
-        <w:t>;).)*&amp;</w:t>
-      </w:r>
-      <w:proofErr w:type="spellStart"/>
-      <w:r>
-        <w:rPr>
-          <w:lang w:val="en-US"/>
-        </w:rPr>
-        <w:t>quot</w:t>
-      </w:r>
-      <w:proofErr w:type="spellEnd"/>
-      <w:r>
-        <w:rPr>
-          <w:lang w:val="en-US"/>
-        </w:rPr>
-        <w:t>;)'</w:t>
-      </w:r>
-      <w:r>
-        <w:rPr>
-          <w:lang w:val="en-US"/>
-        </w:rPr>
-        <w:t xml:space="preserve"> </w:t>
-      </w:r>
-      <w:r>
-        <w:rPr>
-          <w:lang w:val="en-US"/>
-        </w:rPr>
-        <w:t>}</w:t>
-      </w:r>
-      <w:r>
-        <w:rPr>
-          <w:lang w:val="en-US"/>
-        </w:rPr>
-        <w:t>);</w:t>
-      </w:r>
-    </w:p>
-    <w:p>
-      <w:r>
-        <w:t xml:space="preserve">Note : si le premier paramètre </w:t>
-      </w:r>
-      <w:r>
-        <w:t xml:space="preserve">(« Liens ») </w:t>
-      </w:r>
-      <w:r>
-        <w:t xml:space="preserve">a déjà </w:t>
-      </w:r>
-      <w:r>
-        <w:t xml:space="preserve">été </w:t>
-      </w:r>
-      <w:r>
-        <w:t>utili</w:t>
-      </w:r>
-      <w:r>
-        <w:t>sé</w:t>
-      </w:r>
-      <w:r>
-        <w:t>,</w:t>
-      </w:r>
-      <w:r>
-        <w:t xml:space="preserve"> </w:t>
-      </w:r>
-      <w:r>
         <w:t>l’objet JSON spécifié viendra compléter le (ou les) objet(s) JSON précédemment spécifié(s) et l’ensemble de ces objets seront chargés et affichés dans le même panneau.</w:t>
       </w:r>
-      <w:bookmarkStart w:id="5" w:name="_GoBack"/>
-      <w:bookmarkEnd w:id="5"/>
     </w:p>
     <w:p/>
     <w:p>
@@ -3526,7 +2975,7 @@
 </file>
 
 <file path=customXml/itemProps1.xml><?xml version="1.0" encoding="utf-8"?>
-<ds:datastoreItem xmlns:ds="http://schemas.openxmlformats.org/officeDocument/2006/customXml" ds:itemID="{D51776BD-5671-7744-95CE-F99D049BE440}">
+<ds:datastoreItem xmlns:ds="http://schemas.openxmlformats.org/officeDocument/2006/customXml" ds:itemID="{C003205D-155D-104D-835B-8FDE75E30001}">
   <ds:schemaRefs>
     <ds:schemaRef ds:uri="http://schemas.openxmlformats.org/officeDocument/2006/bibliography"/>
   </ds:schemaRefs>

</xml_diff>